<commit_message>
add in zeros to tgg
</commit_message>
<xml_diff>
--- a/Kimber Simmons/CAID/summary_stats.docx
+++ b/Kimber Simmons/CAID/summary_stats.docx
@@ -5165,18 +5165,18 @@
               <w:rPr>
                 <w:b/>
               </w:rPr>
-              <w:t xml:space="preserve">Days from first to last TTG test</w:t>
-            </w:r>
-          </w:p>
-        </w:tc>
-        <w:tc>
-          <w:p>
-            <w:pPr>
-              <w:pStyle w:val="Compact"/>
-              <w:jc w:val="left"/>
-            </w:pPr>
-            <w:r>
-              <w:t xml:space="preserve">1066 (643.47, 1669.02)</w:t>
+              <w:t xml:space="preserve">Years of testing</w:t>
+            </w:r>
+          </w:p>
+        </w:tc>
+        <w:tc>
+          <w:p>
+            <w:pPr>
+              <w:pStyle w:val="Compact"/>
+              <w:jc w:val="left"/>
+            </w:pPr>
+            <w:r>
+              <w:t xml:space="preserve">2.92 (1.76, 4.57)</w:t>
             </w:r>
           </w:p>
         </w:tc>
@@ -5358,7 +5358,7 @@
               <w:rPr>
                 <w:b/>
               </w:rPr>
-              <w:t xml:space="preserve">Total number of negative TTG</w:t>
+              <w:t xml:space="preserve">Total number of negative TTG in a row</w:t>
             </w:r>
           </w:p>
         </w:tc>
@@ -5385,7 +5385,7 @@
               <w:jc w:val="left"/>
             </w:pPr>
             <w:r>
-              <w:t xml:space="preserve">162 (7%)</w:t>
+              <w:t xml:space="preserve">211 (9%)</w:t>
             </w:r>
           </w:p>
         </w:tc>
@@ -5409,7 +5409,7 @@
               <w:jc w:val="left"/>
             </w:pPr>
             <w:r>
-              <w:t xml:space="preserve">733 (33%)</w:t>
+              <w:t xml:space="preserve">711 (32%)</w:t>
             </w:r>
           </w:p>
         </w:tc>
@@ -5433,7 +5433,7 @@
               <w:jc w:val="left"/>
             </w:pPr>
             <w:r>
-              <w:t xml:space="preserve">542 (24%)</w:t>
+              <w:t xml:space="preserve">526 (24%)</w:t>
             </w:r>
           </w:p>
         </w:tc>
@@ -5457,7 +5457,7 @@
               <w:jc w:val="left"/>
             </w:pPr>
             <w:r>
-              <w:t xml:space="preserve">372 (17%)</w:t>
+              <w:t xml:space="preserve">368 (17%)</w:t>
             </w:r>
           </w:p>
         </w:tc>
@@ -5481,7 +5481,7 @@
               <w:jc w:val="left"/>
             </w:pPr>
             <w:r>
-              <w:t xml:space="preserve">230 (10%)</w:t>
+              <w:t xml:space="preserve">226 (10%)</w:t>
             </w:r>
           </w:p>
         </w:tc>
@@ -5505,218 +5505,7 @@
               <w:jc w:val="left"/>
             </w:pPr>
             <w:r>
-              <w:t xml:space="preserve">122 (5%)</w:t>
-            </w:r>
-          </w:p>
-        </w:tc>
-      </w:tr>
-      <w:tr>
-        <w:tc>
-          <w:p>
-            <w:pPr>
-              <w:pStyle w:val="Compact"/>
-              <w:jc w:val="left"/>
-            </w:pPr>
-            <w:r>
-              <w:t xml:space="preserve">6</w:t>
-            </w:r>
-          </w:p>
-        </w:tc>
-        <w:tc>
-          <w:p>
-            <w:pPr>
-              <w:pStyle w:val="Compact"/>
-              <w:jc w:val="left"/>
-            </w:pPr>
-            <w:r>
-              <w:t xml:space="preserve">46 (2%)</w:t>
-            </w:r>
-          </w:p>
-        </w:tc>
-      </w:tr>
-      <w:tr>
-        <w:tc>
-          <w:p>
-            <w:pPr>
-              <w:pStyle w:val="Compact"/>
-              <w:jc w:val="left"/>
-            </w:pPr>
-            <w:r>
-              <w:t xml:space="preserve">7</w:t>
-            </w:r>
-          </w:p>
-        </w:tc>
-        <w:tc>
-          <w:p>
-            <w:pPr>
-              <w:pStyle w:val="Compact"/>
-              <w:jc w:val="left"/>
-            </w:pPr>
-            <w:r>
-              <w:t xml:space="preserve">15 (1%)</w:t>
-            </w:r>
-          </w:p>
-        </w:tc>
-      </w:tr>
-      <w:tr>
-        <w:tc>
-          <w:p>
-            <w:pPr>
-              <w:pStyle w:val="Compact"/>
-              <w:jc w:val="left"/>
-            </w:pPr>
-            <w:r>
-              <w:rPr>
-                <w:b/>
-              </w:rPr>
-              <w:t xml:space="preserve">Total number of negative TTG in a row</w:t>
-            </w:r>
-          </w:p>
-        </w:tc>
-        <w:tc>
-          <w:p/>
-        </w:tc>
-      </w:tr>
-      <w:tr>
-        <w:tc>
-          <w:p>
-            <w:pPr>
-              <w:pStyle w:val="Compact"/>
-              <w:jc w:val="left"/>
-            </w:pPr>
-            <w:r>
-              <w:t xml:space="preserve">0</w:t>
-            </w:r>
-          </w:p>
-        </w:tc>
-        <w:tc>
-          <w:p>
-            <w:pPr>
-              <w:pStyle w:val="Compact"/>
-              <w:jc w:val="left"/>
-            </w:pPr>
-            <w:r>
-              <w:t xml:space="preserve">49 (2%)</w:t>
-            </w:r>
-          </w:p>
-        </w:tc>
-      </w:tr>
-      <w:tr>
-        <w:tc>
-          <w:p>
-            <w:pPr>
-              <w:pStyle w:val="Compact"/>
-              <w:jc w:val="left"/>
-            </w:pPr>
-            <w:r>
-              <w:t xml:space="preserve">1</w:t>
-            </w:r>
-          </w:p>
-        </w:tc>
-        <w:tc>
-          <w:p>
-            <w:pPr>
-              <w:pStyle w:val="Compact"/>
-              <w:jc w:val="left"/>
-            </w:pPr>
-            <w:r>
-              <w:t xml:space="preserve">711 (35%)</w:t>
-            </w:r>
-          </w:p>
-        </w:tc>
-      </w:tr>
-      <w:tr>
-        <w:tc>
-          <w:p>
-            <w:pPr>
-              <w:pStyle w:val="Compact"/>
-              <w:jc w:val="left"/>
-            </w:pPr>
-            <w:r>
-              <w:t xml:space="preserve">2</w:t>
-            </w:r>
-          </w:p>
-        </w:tc>
-        <w:tc>
-          <w:p>
-            <w:pPr>
-              <w:pStyle w:val="Compact"/>
-              <w:jc w:val="left"/>
-            </w:pPr>
-            <w:r>
-              <w:t xml:space="preserve">526 (26%)</w:t>
-            </w:r>
-          </w:p>
-        </w:tc>
-      </w:tr>
-      <w:tr>
-        <w:tc>
-          <w:p>
-            <w:pPr>
-              <w:pStyle w:val="Compact"/>
-              <w:jc w:val="left"/>
-            </w:pPr>
-            <w:r>
-              <w:t xml:space="preserve">3</w:t>
-            </w:r>
-          </w:p>
-        </w:tc>
-        <w:tc>
-          <w:p>
-            <w:pPr>
-              <w:pStyle w:val="Compact"/>
-              <w:jc w:val="left"/>
-            </w:pPr>
-            <w:r>
-              <w:t xml:space="preserve">368 (18%)</w:t>
-            </w:r>
-          </w:p>
-        </w:tc>
-      </w:tr>
-      <w:tr>
-        <w:tc>
-          <w:p>
-            <w:pPr>
-              <w:pStyle w:val="Compact"/>
-              <w:jc w:val="left"/>
-            </w:pPr>
-            <w:r>
-              <w:t xml:space="preserve">4</w:t>
-            </w:r>
-          </w:p>
-        </w:tc>
-        <w:tc>
-          <w:p>
-            <w:pPr>
-              <w:pStyle w:val="Compact"/>
-              <w:jc w:val="left"/>
-            </w:pPr>
-            <w:r>
-              <w:t xml:space="preserve">226 (11%)</w:t>
-            </w:r>
-          </w:p>
-        </w:tc>
-      </w:tr>
-      <w:tr>
-        <w:tc>
-          <w:p>
-            <w:pPr>
-              <w:pStyle w:val="Compact"/>
-              <w:jc w:val="left"/>
-            </w:pPr>
-            <w:r>
-              <w:t xml:space="preserve">5</w:t>
-            </w:r>
-          </w:p>
-        </w:tc>
-        <w:tc>
-          <w:p>
-            <w:pPr>
-              <w:pStyle w:val="Compact"/>
-              <w:jc w:val="left"/>
-            </w:pPr>
-            <w:r>
-              <w:t xml:space="preserve">120 (6%)</w:t>
+              <w:t xml:space="preserve">120 (5%)</w:t>
             </w:r>
           </w:p>
         </w:tc>

</xml_diff>